<commit_message>
not display label for points with surrounding label already
</commit_message>
<xml_diff>
--- a/user_manual.docx
+++ b/user_manual.docx
@@ -82,8 +82,22 @@
       <w:pPr>
         <w:pStyle w:val="ListParagraph"/>
       </w:pPr>
+    </w:p>
+    <w:p>
+      <w:pPr>
+        <w:pStyle w:val="ListParagraph"/>
+      </w:pPr>
+      <w:r>
+        <w:t>This function converts text</w:t>
+      </w:r>
       <w:bookmarkStart w:id="0" w:name="_GoBack"/>
       <w:bookmarkEnd w:id="0"/>
+      <w:r>
+        <w:t xml:space="preserve"> files containing mapped reads into hic format files</w:t>
+      </w:r>
+      <w:r>
+        <w:t xml:space="preserve">. Users </w:t>
+      </w:r>
     </w:p>
     <w:sectPr>
       <w:pgSz w:w="12240" w:h="15840"/>

</xml_diff>